<commit_message>
finalize the article catalogs page and continue working on the donation page
</commit_message>
<xml_diff>
--- a/Figma Report.docx
+++ b/Figma Report.docx
@@ -322,7 +322,7 @@
           <w:noProof/>
         </w:rPr>
         <w:drawing>
-          <wp:inline distT="0" distB="0" distL="0" distR="0" wp14:anchorId="53F89071" wp14:editId="6212C3BA">
+          <wp:inline distT="0" distB="0" distL="0" distR="0" wp14:anchorId="53F89071" wp14:editId="18B59474">
             <wp:extent cx="1952676" cy="982980"/>
             <wp:effectExtent l="0" t="0" r="9525" b="7620"/>
             <wp:docPr id="1017834225" name="Picture 3"/>
@@ -375,7 +375,7 @@
           <w:noProof/>
         </w:rPr>
         <w:drawing>
-          <wp:inline distT="0" distB="0" distL="0" distR="0" wp14:anchorId="6FDA967E" wp14:editId="2C15F989">
+          <wp:inline distT="0" distB="0" distL="0" distR="0" wp14:anchorId="6FDA967E" wp14:editId="2DCC7BC9">
             <wp:extent cx="1645920" cy="974507"/>
             <wp:effectExtent l="0" t="0" r="0" b="0"/>
             <wp:docPr id="1678666642" name="Picture 4"/>
@@ -696,7 +696,7 @@
           <w:noProof/>
         </w:rPr>
         <w:drawing>
-          <wp:inline distT="0" distB="0" distL="0" distR="0" wp14:anchorId="18F803A7" wp14:editId="0338EADB">
+          <wp:inline distT="0" distB="0" distL="0" distR="0" wp14:anchorId="18F803A7" wp14:editId="1152BA94">
             <wp:extent cx="1531620" cy="990932"/>
             <wp:effectExtent l="0" t="0" r="0" b="0"/>
             <wp:docPr id="2005196626" name="Picture 10"/>
@@ -796,6 +796,222 @@
             </a:graphic>
           </wp:inline>
         </w:drawing>
+      </w:r>
+    </w:p>
+    <w:p/>
+    <w:p/>
+    <w:p>
+      <w:r>
+        <w:t>29/9/2024</w:t>
+      </w:r>
+    </w:p>
+    <w:p>
+      <w:pPr>
+        <w:pStyle w:val="ListParagraph"/>
+        <w:numPr>
+          <w:ilvl w:val="0"/>
+          <w:numId w:val="1"/>
+        </w:numPr>
+      </w:pPr>
+      <w:r>
+        <w:t>Change the color wheel for article catalogs according to our website theme</w:t>
+      </w:r>
+    </w:p>
+    <w:p>
+      <w:pPr>
+        <w:pStyle w:val="ListParagraph"/>
+        <w:numPr>
+          <w:ilvl w:val="0"/>
+          <w:numId w:val="1"/>
+        </w:numPr>
+      </w:pPr>
+      <w:r>
+        <w:t xml:space="preserve">Change the comment icon into donation icon </w:t>
+      </w:r>
+    </w:p>
+    <w:p>
+      <w:pPr>
+        <w:jc w:val="center"/>
+      </w:pPr>
+      <w:r>
+        <w:rPr>
+          <w:noProof/>
+        </w:rPr>
+        <w:drawing>
+          <wp:inline distT="0" distB="0" distL="0" distR="0" wp14:anchorId="5008145F" wp14:editId="0EB31222">
+            <wp:extent cx="1648103" cy="3154680"/>
+            <wp:effectExtent l="0" t="0" r="9525" b="7620"/>
+            <wp:docPr id="261103982" name="Picture 1" descr="A screenshot of a food menu"/>
+            <wp:cNvGraphicFramePr>
+              <a:graphicFrameLocks xmlns:a="http://schemas.openxmlformats.org/drawingml/2006/main" noChangeAspect="1"/>
+            </wp:cNvGraphicFramePr>
+            <a:graphic xmlns:a="http://schemas.openxmlformats.org/drawingml/2006/main">
+              <a:graphicData uri="http://schemas.openxmlformats.org/drawingml/2006/picture">
+                <pic:pic xmlns:pic="http://schemas.openxmlformats.org/drawingml/2006/picture">
+                  <pic:nvPicPr>
+                    <pic:cNvPr id="261103982" name="Picture 1" descr="A screenshot of a food menu"/>
+                    <pic:cNvPicPr/>
+                  </pic:nvPicPr>
+                  <pic:blipFill>
+                    <a:blip r:embed="rId18">
+                      <a:extLst>
+                        <a:ext uri="{28A0092B-C50C-407E-A947-70E740481C1C}">
+                          <a14:useLocalDpi xmlns:a14="http://schemas.microsoft.com/office/drawing/2010/main" val="0"/>
+                        </a:ext>
+                      </a:extLst>
+                    </a:blip>
+                    <a:stretch>
+                      <a:fillRect/>
+                    </a:stretch>
+                  </pic:blipFill>
+                  <pic:spPr>
+                    <a:xfrm>
+                      <a:off x="0" y="0"/>
+                      <a:ext cx="1653687" cy="3165368"/>
+                    </a:xfrm>
+                    <a:prstGeom prst="rect">
+                      <a:avLst/>
+                    </a:prstGeom>
+                  </pic:spPr>
+                </pic:pic>
+              </a:graphicData>
+            </a:graphic>
+          </wp:inline>
+        </w:drawing>
+      </w:r>
+    </w:p>
+    <w:p>
+      <w:pPr>
+        <w:jc w:val="center"/>
+      </w:pPr>
+    </w:p>
+    <w:p>
+      <w:pPr>
+        <w:jc w:val="center"/>
+      </w:pPr>
+    </w:p>
+    <w:p>
+      <w:r>
+        <w:lastRenderedPageBreak/>
+        <w:t>30/09/2024</w:t>
+      </w:r>
+    </w:p>
+    <w:p>
+      <w:r>
+        <w:t>Working on the donation page</w:t>
+      </w:r>
+    </w:p>
+    <w:p>
+      <w:pPr>
+        <w:pStyle w:val="ListParagraph"/>
+        <w:numPr>
+          <w:ilvl w:val="0"/>
+          <w:numId w:val="1"/>
+        </w:numPr>
+      </w:pPr>
+      <w:r>
+        <w:t>Add payment method</w:t>
+      </w:r>
+    </w:p>
+    <w:p>
+      <w:pPr>
+        <w:pStyle w:val="ListParagraph"/>
+        <w:numPr>
+          <w:ilvl w:val="0"/>
+          <w:numId w:val="1"/>
+        </w:numPr>
+      </w:pPr>
+      <w:r>
+        <w:t>Add value choice</w:t>
+      </w:r>
+    </w:p>
+    <w:p>
+      <w:pPr>
+        <w:pStyle w:val="ListParagraph"/>
+        <w:numPr>
+          <w:ilvl w:val="0"/>
+          <w:numId w:val="1"/>
+        </w:numPr>
+      </w:pPr>
+      <w:r>
+        <w:t>Add custom value</w:t>
+      </w:r>
+    </w:p>
+    <w:p>
+      <w:pPr>
+        <w:pStyle w:val="ListParagraph"/>
+        <w:numPr>
+          <w:ilvl w:val="0"/>
+          <w:numId w:val="1"/>
+        </w:numPr>
+      </w:pPr>
+      <w:r>
+        <w:t>Add donation frequency</w:t>
+      </w:r>
+    </w:p>
+    <w:p>
+      <w:pPr>
+        <w:pStyle w:val="ListParagraph"/>
+      </w:pPr>
+    </w:p>
+    <w:p>
+      <w:pPr>
+        <w:pStyle w:val="ListParagraph"/>
+        <w:jc w:val="center"/>
+      </w:pPr>
+      <w:r>
+        <w:rPr>
+          <w:noProof/>
+        </w:rPr>
+        <w:drawing>
+          <wp:inline distT="0" distB="0" distL="0" distR="0" wp14:anchorId="41735ADF" wp14:editId="5C72FB97">
+            <wp:extent cx="1873175" cy="3741420"/>
+            <wp:effectExtent l="0" t="0" r="0" b="0"/>
+            <wp:docPr id="1990162127" name="Picture 2" descr="A screenshot of a donation form"/>
+            <wp:cNvGraphicFramePr>
+              <a:graphicFrameLocks xmlns:a="http://schemas.openxmlformats.org/drawingml/2006/main" noChangeAspect="1"/>
+            </wp:cNvGraphicFramePr>
+            <a:graphic xmlns:a="http://schemas.openxmlformats.org/drawingml/2006/main">
+              <a:graphicData uri="http://schemas.openxmlformats.org/drawingml/2006/picture">
+                <pic:pic xmlns:pic="http://schemas.openxmlformats.org/drawingml/2006/picture">
+                  <pic:nvPicPr>
+                    <pic:cNvPr id="1990162127" name="Picture 2" descr="A screenshot of a donation form"/>
+                    <pic:cNvPicPr/>
+                  </pic:nvPicPr>
+                  <pic:blipFill>
+                    <a:blip r:embed="rId19">
+                      <a:extLst>
+                        <a:ext uri="{28A0092B-C50C-407E-A947-70E740481C1C}">
+                          <a14:useLocalDpi xmlns:a14="http://schemas.microsoft.com/office/drawing/2010/main" val="0"/>
+                        </a:ext>
+                      </a:extLst>
+                    </a:blip>
+                    <a:stretch>
+                      <a:fillRect/>
+                    </a:stretch>
+                  </pic:blipFill>
+                  <pic:spPr>
+                    <a:xfrm>
+                      <a:off x="0" y="0"/>
+                      <a:ext cx="1880201" cy="3755454"/>
+                    </a:xfrm>
+                    <a:prstGeom prst="rect">
+                      <a:avLst/>
+                    </a:prstGeom>
+                  </pic:spPr>
+                </pic:pic>
+              </a:graphicData>
+            </a:graphic>
+          </wp:inline>
+        </w:drawing>
+      </w:r>
+    </w:p>
+    <w:p>
+      <w:pPr>
+        <w:pStyle w:val="ListParagraph"/>
+      </w:pPr>
+      <w:r>
+        <w:t xml:space="preserve"> </w:t>
       </w:r>
     </w:p>
     <w:sectPr>

</xml_diff>

<commit_message>
altering the article categories
</commit_message>
<xml_diff>
--- a/Figma Report.docx
+++ b/Figma Report.docx
@@ -322,7 +322,7 @@
           <w:noProof/>
         </w:rPr>
         <w:drawing>
-          <wp:inline distT="0" distB="0" distL="0" distR="0" wp14:anchorId="53F89071" wp14:editId="18B59474">
+          <wp:inline distT="0" distB="0" distL="0" distR="0" wp14:anchorId="53F89071" wp14:editId="3CFC6AB2">
             <wp:extent cx="1952676" cy="982980"/>
             <wp:effectExtent l="0" t="0" r="9525" b="7620"/>
             <wp:docPr id="1017834225" name="Picture 3"/>
@@ -375,7 +375,7 @@
           <w:noProof/>
         </w:rPr>
         <w:drawing>
-          <wp:inline distT="0" distB="0" distL="0" distR="0" wp14:anchorId="6FDA967E" wp14:editId="2DCC7BC9">
+          <wp:inline distT="0" distB="0" distL="0" distR="0" wp14:anchorId="6FDA967E" wp14:editId="7C9D636E">
             <wp:extent cx="1645920" cy="974507"/>
             <wp:effectExtent l="0" t="0" r="0" b="0"/>
             <wp:docPr id="1678666642" name="Picture 4"/>
@@ -696,7 +696,7 @@
           <w:noProof/>
         </w:rPr>
         <w:drawing>
-          <wp:inline distT="0" distB="0" distL="0" distR="0" wp14:anchorId="18F803A7" wp14:editId="1152BA94">
+          <wp:inline distT="0" distB="0" distL="0" distR="0" wp14:anchorId="18F803A7" wp14:editId="500C22BC">
             <wp:extent cx="1531620" cy="990932"/>
             <wp:effectExtent l="0" t="0" r="0" b="0"/>
             <wp:docPr id="2005196626" name="Picture 10"/>
@@ -1012,6 +1012,455 @@
       </w:pPr>
       <w:r>
         <w:t xml:space="preserve"> </w:t>
+      </w:r>
+    </w:p>
+    <w:p/>
+    <w:p/>
+    <w:p/>
+    <w:p/>
+    <w:p/>
+    <w:p/>
+    <w:p/>
+    <w:p/>
+    <w:p/>
+    <w:p>
+      <w:r>
+        <w:lastRenderedPageBreak/>
+        <w:t>30/09/2024</w:t>
+      </w:r>
+    </w:p>
+    <w:p>
+      <w:r>
+        <w:t>Altering the second article categories:</w:t>
+      </w:r>
+    </w:p>
+    <w:p>
+      <w:pPr>
+        <w:pStyle w:val="ListParagraph"/>
+        <w:numPr>
+          <w:ilvl w:val="0"/>
+          <w:numId w:val="1"/>
+        </w:numPr>
+      </w:pPr>
+      <w:r>
+        <w:t>Insert images</w:t>
+      </w:r>
+    </w:p>
+    <w:p>
+      <w:pPr>
+        <w:pStyle w:val="ListParagraph"/>
+        <w:numPr>
+          <w:ilvl w:val="0"/>
+          <w:numId w:val="1"/>
+        </w:numPr>
+      </w:pPr>
+      <w:r>
+        <w:t>Pick color wheel suitable to our theme</w:t>
+      </w:r>
+    </w:p>
+    <w:p>
+      <w:pPr>
+        <w:pStyle w:val="ListParagraph"/>
+      </w:pPr>
+    </w:p>
+    <w:p>
+      <w:pPr>
+        <w:pStyle w:val="ListParagraph"/>
+        <w:jc w:val="center"/>
+        <w:rPr>
+          <w:noProof/>
+        </w:rPr>
+      </w:pPr>
+      <w:r>
+        <w:rPr>
+          <w:noProof/>
+        </w:rPr>
+        <w:drawing>
+          <wp:inline distT="0" distB="0" distL="0" distR="0" wp14:anchorId="33586FA9" wp14:editId="7C97678D">
+            <wp:extent cx="1874520" cy="3773575"/>
+            <wp:effectExtent l="0" t="0" r="0" b="0"/>
+            <wp:docPr id="564275317" name="Picture 1" descr="A screenshot of a phone"/>
+            <wp:cNvGraphicFramePr>
+              <a:graphicFrameLocks xmlns:a="http://schemas.openxmlformats.org/drawingml/2006/main" noChangeAspect="1"/>
+            </wp:cNvGraphicFramePr>
+            <a:graphic xmlns:a="http://schemas.openxmlformats.org/drawingml/2006/main">
+              <a:graphicData uri="http://schemas.openxmlformats.org/drawingml/2006/picture">
+                <pic:pic xmlns:pic="http://schemas.openxmlformats.org/drawingml/2006/picture">
+                  <pic:nvPicPr>
+                    <pic:cNvPr id="564275317" name="Picture 1" descr="A screenshot of a phone"/>
+                    <pic:cNvPicPr/>
+                  </pic:nvPicPr>
+                  <pic:blipFill>
+                    <a:blip r:embed="rId20">
+                      <a:extLst>
+                        <a:ext uri="{28A0092B-C50C-407E-A947-70E740481C1C}">
+                          <a14:useLocalDpi xmlns:a14="http://schemas.microsoft.com/office/drawing/2010/main" val="0"/>
+                        </a:ext>
+                      </a:extLst>
+                    </a:blip>
+                    <a:stretch>
+                      <a:fillRect/>
+                    </a:stretch>
+                  </pic:blipFill>
+                  <pic:spPr>
+                    <a:xfrm>
+                      <a:off x="0" y="0"/>
+                      <a:ext cx="1886658" cy="3798010"/>
+                    </a:xfrm>
+                    <a:prstGeom prst="rect">
+                      <a:avLst/>
+                    </a:prstGeom>
+                  </pic:spPr>
+                </pic:pic>
+              </a:graphicData>
+            </a:graphic>
+          </wp:inline>
+        </w:drawing>
+      </w:r>
+    </w:p>
+    <w:p>
+      <w:pPr>
+        <w:pStyle w:val="ListParagraph"/>
+        <w:jc w:val="center"/>
+        <w:rPr>
+          <w:noProof/>
+        </w:rPr>
+      </w:pPr>
+    </w:p>
+    <w:p>
+      <w:pPr>
+        <w:pStyle w:val="ListParagraph"/>
+        <w:jc w:val="center"/>
+      </w:pPr>
+      <w:r>
+        <w:rPr>
+          <w:noProof/>
+        </w:rPr>
+        <w:drawing>
+          <wp:inline distT="0" distB="0" distL="0" distR="0" wp14:anchorId="50625883" wp14:editId="6E9472FC">
+            <wp:extent cx="1332767" cy="1295400"/>
+            <wp:effectExtent l="0" t="0" r="1270" b="0"/>
+            <wp:docPr id="923796546" name="Picture 2"/>
+            <wp:cNvGraphicFramePr>
+              <a:graphicFrameLocks xmlns:a="http://schemas.openxmlformats.org/drawingml/2006/main" noChangeAspect="1"/>
+            </wp:cNvGraphicFramePr>
+            <a:graphic xmlns:a="http://schemas.openxmlformats.org/drawingml/2006/main">
+              <a:graphicData uri="http://schemas.openxmlformats.org/drawingml/2006/picture">
+                <pic:pic xmlns:pic="http://schemas.openxmlformats.org/drawingml/2006/picture">
+                  <pic:nvPicPr>
+                    <pic:cNvPr id="0" name="Picture 1"/>
+                    <pic:cNvPicPr>
+                      <a:picLocks noChangeAspect="1" noChangeArrowheads="1"/>
+                    </pic:cNvPicPr>
+                  </pic:nvPicPr>
+                  <pic:blipFill rotWithShape="1">
+                    <a:blip r:embed="rId21" cstate="print">
+                      <a:extLst>
+                        <a:ext uri="{28A0092B-C50C-407E-A947-70E740481C1C}">
+                          <a14:useLocalDpi xmlns:a14="http://schemas.microsoft.com/office/drawing/2010/main" val="0"/>
+                        </a:ext>
+                      </a:extLst>
+                    </a:blip>
+                    <a:srcRect t="14710" b="13835"/>
+                    <a:stretch/>
+                  </pic:blipFill>
+                  <pic:spPr bwMode="auto">
+                    <a:xfrm>
+                      <a:off x="0" y="0"/>
+                      <a:ext cx="1338254" cy="1300733"/>
+                    </a:xfrm>
+                    <a:prstGeom prst="rect">
+                      <a:avLst/>
+                    </a:prstGeom>
+                    <a:noFill/>
+                    <a:ln>
+                      <a:noFill/>
+                    </a:ln>
+                    <a:extLst>
+                      <a:ext uri="{53640926-AAD7-44D8-BBD7-CCE9431645EC}">
+                        <a14:shadowObscured xmlns:a14="http://schemas.microsoft.com/office/drawing/2010/main"/>
+                      </a:ext>
+                    </a:extLst>
+                  </pic:spPr>
+                </pic:pic>
+              </a:graphicData>
+            </a:graphic>
+          </wp:inline>
+        </w:drawing>
+      </w:r>
+      <w:r>
+        <w:rPr>
+          <w:noProof/>
+        </w:rPr>
+        <w:drawing>
+          <wp:inline distT="0" distB="0" distL="0" distR="0" wp14:anchorId="3BF438F9" wp14:editId="2BEFF733">
+            <wp:extent cx="1828800" cy="1301262"/>
+            <wp:effectExtent l="0" t="0" r="0" b="0"/>
+            <wp:docPr id="1471112300" name="Picture 3"/>
+            <wp:cNvGraphicFramePr>
+              <a:graphicFrameLocks xmlns:a="http://schemas.openxmlformats.org/drawingml/2006/main" noChangeAspect="1"/>
+            </wp:cNvGraphicFramePr>
+            <a:graphic xmlns:a="http://schemas.openxmlformats.org/drawingml/2006/main">
+              <a:graphicData uri="http://schemas.openxmlformats.org/drawingml/2006/picture">
+                <pic:pic xmlns:pic="http://schemas.openxmlformats.org/drawingml/2006/picture">
+                  <pic:nvPicPr>
+                    <pic:cNvPr id="0" name="Picture 2"/>
+                    <pic:cNvPicPr>
+                      <a:picLocks noChangeAspect="1" noChangeArrowheads="1"/>
+                    </pic:cNvPicPr>
+                  </pic:nvPicPr>
+                  <pic:blipFill rotWithShape="1">
+                    <a:blip r:embed="rId22" cstate="print">
+                      <a:extLst>
+                        <a:ext uri="{28A0092B-C50C-407E-A947-70E740481C1C}">
+                          <a14:useLocalDpi xmlns:a14="http://schemas.microsoft.com/office/drawing/2010/main" val="0"/>
+                        </a:ext>
+                      </a:extLst>
+                    </a:blip>
+                    <a:srcRect t="13462" b="15384"/>
+                    <a:stretch/>
+                  </pic:blipFill>
+                  <pic:spPr bwMode="auto">
+                    <a:xfrm>
+                      <a:off x="0" y="0"/>
+                      <a:ext cx="1832953" cy="1304217"/>
+                    </a:xfrm>
+                    <a:prstGeom prst="rect">
+                      <a:avLst/>
+                    </a:prstGeom>
+                    <a:noFill/>
+                    <a:ln>
+                      <a:noFill/>
+                    </a:ln>
+                    <a:extLst>
+                      <a:ext uri="{53640926-AAD7-44D8-BBD7-CCE9431645EC}">
+                        <a14:shadowObscured xmlns:a14="http://schemas.microsoft.com/office/drawing/2010/main"/>
+                      </a:ext>
+                    </a:extLst>
+                  </pic:spPr>
+                </pic:pic>
+              </a:graphicData>
+            </a:graphic>
+          </wp:inline>
+        </w:drawing>
+      </w:r>
+      <w:r>
+        <w:rPr>
+          <w:noProof/>
+        </w:rPr>
+        <w:drawing>
+          <wp:inline distT="0" distB="0" distL="0" distR="0" wp14:anchorId="679E68ED" wp14:editId="7444488F">
+            <wp:extent cx="1463040" cy="1301637"/>
+            <wp:effectExtent l="0" t="0" r="3810" b="0"/>
+            <wp:docPr id="1618295033" name="Picture 4"/>
+            <wp:cNvGraphicFramePr>
+              <a:graphicFrameLocks xmlns:a="http://schemas.openxmlformats.org/drawingml/2006/main" noChangeAspect="1"/>
+            </wp:cNvGraphicFramePr>
+            <a:graphic xmlns:a="http://schemas.openxmlformats.org/drawingml/2006/main">
+              <a:graphicData uri="http://schemas.openxmlformats.org/drawingml/2006/picture">
+                <pic:pic xmlns:pic="http://schemas.openxmlformats.org/drawingml/2006/picture">
+                  <pic:nvPicPr>
+                    <pic:cNvPr id="0" name="Picture 3"/>
+                    <pic:cNvPicPr>
+                      <a:picLocks noChangeAspect="1" noChangeArrowheads="1"/>
+                    </pic:cNvPicPr>
+                  </pic:nvPicPr>
+                  <pic:blipFill rotWithShape="1">
+                    <a:blip r:embed="rId23">
+                      <a:extLst>
+                        <a:ext uri="{28A0092B-C50C-407E-A947-70E740481C1C}">
+                          <a14:useLocalDpi xmlns:a14="http://schemas.microsoft.com/office/drawing/2010/main" val="0"/>
+                        </a:ext>
+                      </a:extLst>
+                    </a:blip>
+                    <a:srcRect l="10912" t="54329" r="53015" b="10755"/>
+                    <a:stretch/>
+                  </pic:blipFill>
+                  <pic:spPr bwMode="auto">
+                    <a:xfrm>
+                      <a:off x="0" y="0"/>
+                      <a:ext cx="1471058" cy="1308771"/>
+                    </a:xfrm>
+                    <a:prstGeom prst="rect">
+                      <a:avLst/>
+                    </a:prstGeom>
+                    <a:noFill/>
+                    <a:ln>
+                      <a:noFill/>
+                    </a:ln>
+                    <a:extLst>
+                      <a:ext uri="{53640926-AAD7-44D8-BBD7-CCE9431645EC}">
+                        <a14:shadowObscured xmlns:a14="http://schemas.microsoft.com/office/drawing/2010/main"/>
+                      </a:ext>
+                    </a:extLst>
+                  </pic:spPr>
+                </pic:pic>
+              </a:graphicData>
+            </a:graphic>
+          </wp:inline>
+        </w:drawing>
+      </w:r>
+      <w:r>
+        <w:rPr>
+          <w:noProof/>
+        </w:rPr>
+        <w:drawing>
+          <wp:inline distT="0" distB="0" distL="0" distR="0" wp14:anchorId="7484B8F5" wp14:editId="35AF94E5">
+            <wp:extent cx="1475184" cy="1120140"/>
+            <wp:effectExtent l="0" t="0" r="0" b="3810"/>
+            <wp:docPr id="1843723369" name="Picture 5"/>
+            <wp:cNvGraphicFramePr>
+              <a:graphicFrameLocks xmlns:a="http://schemas.openxmlformats.org/drawingml/2006/main" noChangeAspect="1"/>
+            </wp:cNvGraphicFramePr>
+            <a:graphic xmlns:a="http://schemas.openxmlformats.org/drawingml/2006/main">
+              <a:graphicData uri="http://schemas.openxmlformats.org/drawingml/2006/picture">
+                <pic:pic xmlns:pic="http://schemas.openxmlformats.org/drawingml/2006/picture">
+                  <pic:nvPicPr>
+                    <pic:cNvPr id="0" name="Picture 4"/>
+                    <pic:cNvPicPr>
+                      <a:picLocks noChangeAspect="1" noChangeArrowheads="1"/>
+                    </pic:cNvPicPr>
+                  </pic:nvPicPr>
+                  <pic:blipFill rotWithShape="1">
+                    <a:blip r:embed="rId24" cstate="print">
+                      <a:extLst>
+                        <a:ext uri="{28A0092B-C50C-407E-A947-70E740481C1C}">
+                          <a14:useLocalDpi xmlns:a14="http://schemas.microsoft.com/office/drawing/2010/main" val="0"/>
+                        </a:ext>
+                      </a:extLst>
+                    </a:blip>
+                    <a:srcRect t="12203" b="11865"/>
+                    <a:stretch/>
+                  </pic:blipFill>
+                  <pic:spPr bwMode="auto">
+                    <a:xfrm>
+                      <a:off x="0" y="0"/>
+                      <a:ext cx="1479484" cy="1123405"/>
+                    </a:xfrm>
+                    <a:prstGeom prst="rect">
+                      <a:avLst/>
+                    </a:prstGeom>
+                    <a:noFill/>
+                    <a:ln>
+                      <a:noFill/>
+                    </a:ln>
+                    <a:extLst>
+                      <a:ext uri="{53640926-AAD7-44D8-BBD7-CCE9431645EC}">
+                        <a14:shadowObscured xmlns:a14="http://schemas.microsoft.com/office/drawing/2010/main"/>
+                      </a:ext>
+                    </a:extLst>
+                  </pic:spPr>
+                </pic:pic>
+              </a:graphicData>
+            </a:graphic>
+          </wp:inline>
+        </w:drawing>
+      </w:r>
+      <w:r>
+        <w:rPr>
+          <w:noProof/>
+        </w:rPr>
+        <w:drawing>
+          <wp:inline distT="0" distB="0" distL="0" distR="0" wp14:anchorId="4F7FEC8B" wp14:editId="5C3D45E7">
+            <wp:extent cx="1120140" cy="1120140"/>
+            <wp:effectExtent l="0" t="0" r="3810" b="3810"/>
+            <wp:docPr id="265460414" name="Picture 6"/>
+            <wp:cNvGraphicFramePr>
+              <a:graphicFrameLocks xmlns:a="http://schemas.openxmlformats.org/drawingml/2006/main" noChangeAspect="1"/>
+            </wp:cNvGraphicFramePr>
+            <a:graphic xmlns:a="http://schemas.openxmlformats.org/drawingml/2006/main">
+              <a:graphicData uri="http://schemas.openxmlformats.org/drawingml/2006/picture">
+                <pic:pic xmlns:pic="http://schemas.openxmlformats.org/drawingml/2006/picture">
+                  <pic:nvPicPr>
+                    <pic:cNvPr id="0" name="Picture 5"/>
+                    <pic:cNvPicPr>
+                      <a:picLocks noChangeAspect="1" noChangeArrowheads="1"/>
+                    </pic:cNvPicPr>
+                  </pic:nvPicPr>
+                  <pic:blipFill>
+                    <a:blip r:embed="rId25" cstate="print">
+                      <a:extLst>
+                        <a:ext uri="{28A0092B-C50C-407E-A947-70E740481C1C}">
+                          <a14:useLocalDpi xmlns:a14="http://schemas.microsoft.com/office/drawing/2010/main" val="0"/>
+                        </a:ext>
+                      </a:extLst>
+                    </a:blip>
+                    <a:srcRect/>
+                    <a:stretch>
+                      <a:fillRect/>
+                    </a:stretch>
+                  </pic:blipFill>
+                  <pic:spPr bwMode="auto">
+                    <a:xfrm>
+                      <a:off x="0" y="0"/>
+                      <a:ext cx="1120140" cy="1120140"/>
+                    </a:xfrm>
+                    <a:prstGeom prst="rect">
+                      <a:avLst/>
+                    </a:prstGeom>
+                    <a:noFill/>
+                    <a:ln>
+                      <a:noFill/>
+                    </a:ln>
+                  </pic:spPr>
+                </pic:pic>
+              </a:graphicData>
+            </a:graphic>
+          </wp:inline>
+        </w:drawing>
+      </w:r>
+      <w:r>
+        <w:rPr>
+          <w:noProof/>
+        </w:rPr>
+        <w:drawing>
+          <wp:inline distT="0" distB="0" distL="0" distR="0" wp14:anchorId="316DEE52" wp14:editId="70ED575C">
+            <wp:extent cx="1501140" cy="1121566"/>
+            <wp:effectExtent l="0" t="0" r="3810" b="2540"/>
+            <wp:docPr id="492690437" name="Picture 7"/>
+            <wp:cNvGraphicFramePr>
+              <a:graphicFrameLocks xmlns:a="http://schemas.openxmlformats.org/drawingml/2006/main" noChangeAspect="1"/>
+            </wp:cNvGraphicFramePr>
+            <a:graphic xmlns:a="http://schemas.openxmlformats.org/drawingml/2006/main">
+              <a:graphicData uri="http://schemas.openxmlformats.org/drawingml/2006/picture">
+                <pic:pic xmlns:pic="http://schemas.openxmlformats.org/drawingml/2006/picture">
+                  <pic:nvPicPr>
+                    <pic:cNvPr id="0" name="Picture 6"/>
+                    <pic:cNvPicPr>
+                      <a:picLocks noChangeAspect="1" noChangeArrowheads="1"/>
+                    </pic:cNvPicPr>
+                  </pic:nvPicPr>
+                  <pic:blipFill>
+                    <a:blip r:embed="rId26" cstate="print">
+                      <a:extLst>
+                        <a:ext uri="{28A0092B-C50C-407E-A947-70E740481C1C}">
+                          <a14:useLocalDpi xmlns:a14="http://schemas.microsoft.com/office/drawing/2010/main" val="0"/>
+                        </a:ext>
+                      </a:extLst>
+                    </a:blip>
+                    <a:srcRect/>
+                    <a:stretch>
+                      <a:fillRect/>
+                    </a:stretch>
+                  </pic:blipFill>
+                  <pic:spPr bwMode="auto">
+                    <a:xfrm>
+                      <a:off x="0" y="0"/>
+                      <a:ext cx="1517285" cy="1133629"/>
+                    </a:xfrm>
+                    <a:prstGeom prst="rect">
+                      <a:avLst/>
+                    </a:prstGeom>
+                    <a:noFill/>
+                    <a:ln>
+                      <a:noFill/>
+                    </a:ln>
+                  </pic:spPr>
+                </pic:pic>
+              </a:graphicData>
+            </a:graphic>
+          </wp:inline>
+        </w:drawing>
       </w:r>
     </w:p>
     <w:sectPr>

</xml_diff>